<commit_message>
updated english vocabulary for TOEFL
</commit_message>
<xml_diff>
--- a/english_learning/TOEFL 500 Sentences.docx
+++ b/english_learning/TOEFL 500 Sentences.docx
@@ -3,6 +3,14 @@
 <w:document xmlns:wpc="http://schemas.microsoft.com/office/word/2010/wordprocessingCanvas" xmlns:mc="http://schemas.openxmlformats.org/markup-compatibility/2006" xmlns:o="urn:schemas-microsoft-com:office:office" xmlns:r="http://schemas.openxmlformats.org/officeDocument/2006/relationships" xmlns:m="http://schemas.openxmlformats.org/officeDocument/2006/math" xmlns:v="urn:schemas-microsoft-com:vml" xmlns:wp14="http://schemas.microsoft.com/office/word/2010/wordprocessingDrawing" xmlns:wp="http://schemas.openxmlformats.org/drawingml/2006/wordprocessingDrawing" xmlns:w10="urn:schemas-microsoft-com:office:word" xmlns:w="http://schemas.openxmlformats.org/wordprocessingml/2006/main" xmlns:w14="http://schemas.microsoft.com/office/word/2010/wordml" xmlns:w15="http://schemas.microsoft.com/office/word/2012/wordml" xmlns:wpg="http://schemas.microsoft.com/office/word/2010/wordprocessingGroup" xmlns:wpi="http://schemas.microsoft.com/office/word/2010/wordprocessingInk" xmlns:wne="http://schemas.microsoft.com/office/word/2006/wordml" xmlns:wps="http://schemas.microsoft.com/office/word/2010/wordprocessingShape" mc:Ignorable="w14 w15 wp14">
   <w:body>
     <w:p>
+      <w:pPr>
+        <w:jc w:val="center"/>
+      </w:pPr>
+      <w:r>
+        <w:t>20190219</w:t>
+      </w:r>
+    </w:p>
+    <w:p>
       <w:r>
         <w:t>Typical of the grassland dwellers of the continent is the American antelope, or pronghorn.</w:t>
       </w:r>
@@ -35,6 +43,51 @@
     <w:p>
       <w:r>
         <w:t>The greater the population there is in a locality, the greater the need there is for water, transportation, and disposal of refuse.</w:t>
+      </w:r>
+    </w:p>
+    <w:p/>
+    <w:p>
+      <w:pPr>
+        <w:jc w:val="center"/>
+      </w:pPr>
+      <w:r>
+        <w:t>20190226</w:t>
+      </w:r>
+    </w:p>
+    <w:p/>
+    <w:p>
+      <w:r>
+        <w:t>It is more difficult to write simply, directly, and effectively than to employ flowery but vague expressions that only obscure one’s meaning.</w:t>
+      </w:r>
+    </w:p>
+    <w:p/>
+    <w:p>
+      <w:r>
+        <w:t>With modern offices becoming more mechanized, designers are attempting to personalize them with warmer, less severe interiors.</w:t>
+      </w:r>
+    </w:p>
+    <w:p/>
+    <w:p>
+      <w:r>
+        <w:t>The difference between libel and slander is that libel is printed while slander is spoken.</w:t>
+      </w:r>
+    </w:p>
+    <w:p/>
+    <w:p>
+      <w:r>
+        <w:t>The knee is the joints where the thigh bone meets the large bone of the lower leg.</w:t>
+      </w:r>
+    </w:p>
+    <w:p/>
+    <w:p>
+      <w:r>
+        <w:t>Acids are chemical compounds that, in water solution, have a sharp taste, a corrosive action on metals, and the ability to turn certain blue vegetable dyes red.</w:t>
+      </w:r>
+    </w:p>
+    <w:p/>
+    <w:p>
+      <w:r>
+        <w:t>Billie Holiday’s reputation as a great jazz-blues singer rests on her ability to give emotional depth to her songs.</w:t>
       </w:r>
       <w:bookmarkStart w:id="0" w:name="_GoBack"/>
       <w:bookmarkEnd w:id="0"/>

</xml_diff>